<commit_message>
update ban gui thay
</commit_message>
<xml_diff>
--- a/4. File tai lieu tham khao/1.TomTatDeCuongDATN_TVTu_59TH2_26.09.2021.docx
+++ b/4. File tai lieu tham khao/1.TomTatDeCuongDATN_TVTu_59TH2_26.09.2021.docx
@@ -1,6 +1,6 @@
 
 <file path=word/document.xml><?xml version="1.0" encoding="utf-8"?>
-<w:document xmlns:wpc="http://schemas.microsoft.com/office/word/2010/wordprocessingCanvas" xmlns:cx="http://schemas.microsoft.com/office/drawing/2014/chartex" xmlns:cx1="http://schemas.microsoft.com/office/drawing/2015/9/8/chartex" xmlns:mc="http://schemas.openxmlformats.org/markup-compatibility/2006" xmlns:o="urn:schemas-microsoft-com:office:office" xmlns:r="http://schemas.openxmlformats.org/officeDocument/2006/relationships" xmlns:m="http://schemas.openxmlformats.org/officeDocument/2006/math" xmlns:v="urn:schemas-microsoft-com:vml" xmlns:wp14="http://schemas.microsoft.com/office/word/2010/wordprocessingDrawing" xmlns:wp="http://schemas.openxmlformats.org/drawingml/2006/wordprocessingDrawing" xmlns:w10="urn:schemas-microsoft-com:office:word" xmlns:w="http://schemas.openxmlformats.org/wordprocessingml/2006/main" xmlns:w14="http://schemas.microsoft.com/office/word/2010/wordml" xmlns:w15="http://schemas.microsoft.com/office/word/2012/wordml" xmlns:w16se="http://schemas.microsoft.com/office/word/2015/wordml/symex" xmlns:wpg="http://schemas.microsoft.com/office/word/2010/wordprocessingGroup" xmlns:wpi="http://schemas.microsoft.com/office/word/2010/wordprocessingInk" xmlns:wne="http://schemas.microsoft.com/office/word/2006/wordml" xmlns:wps="http://schemas.microsoft.com/office/word/2010/wordprocessingShape" mc:Ignorable="w14 w15 w16se wp14">
+<w:document xmlns:wpc="http://schemas.microsoft.com/office/word/2010/wordprocessingCanvas" xmlns:cx="http://schemas.microsoft.com/office/drawing/2014/chartex" xmlns:mc="http://schemas.openxmlformats.org/markup-compatibility/2006" xmlns:o="urn:schemas-microsoft-com:office:office" xmlns:r="http://schemas.openxmlformats.org/officeDocument/2006/relationships" xmlns:m="http://schemas.openxmlformats.org/officeDocument/2006/math" xmlns:v="urn:schemas-microsoft-com:vml" xmlns:wp14="http://schemas.microsoft.com/office/word/2010/wordprocessingDrawing" xmlns:wp="http://schemas.openxmlformats.org/drawingml/2006/wordprocessingDrawing" xmlns:w10="urn:schemas-microsoft-com:office:word" xmlns:w="http://schemas.openxmlformats.org/wordprocessingml/2006/main" xmlns:w14="http://schemas.microsoft.com/office/word/2010/wordml" xmlns:w15="http://schemas.microsoft.com/office/word/2012/wordml" xmlns:w16se="http://schemas.microsoft.com/office/word/2015/wordml/symex" xmlns:wpg="http://schemas.microsoft.com/office/word/2010/wordprocessingGroup" xmlns:wpi="http://schemas.microsoft.com/office/word/2010/wordprocessingInk" xmlns:wne="http://schemas.microsoft.com/office/word/2006/wordml" xmlns:wps="http://schemas.microsoft.com/office/word/2010/wordprocessingShape" mc:Ignorable="w14 w15 w16se wp14">
   <w:body>
     <w:tbl>
       <w:tblPr>
@@ -233,7 +233,7 @@
                     </wp:anchor>
                   </w:drawing>
                 </mc:Choice>
-                <mc:Fallback>
+                <mc:Fallback xmlns:cx1="http://schemas.microsoft.com/office/drawing/2015/9/8/chartex">
                   <w:pict>
                     <v:shape w14:anchorId="6024E5E8" id="Freeform 2" o:spid="_x0000_s1026" style="position:absolute;margin-left:103.2pt;margin-top:4.5pt;width:139.55pt;height:.1pt;z-index:251658240;visibility:visible;mso-wrap-style:square;mso-width-percent:0;mso-height-percent:0;mso-wrap-distance-left:9pt;mso-wrap-distance-top:0;mso-wrap-distance-right:9pt;mso-wrap-distance-bottom:0;mso-position-horizontal:absolute;mso-position-horizontal-relative:text;mso-position-vertical:absolute;mso-position-vertical-relative:text;mso-width-percent:0;mso-height-percent:0;mso-width-relative:page;mso-height-relative:page;v-text-anchor:top" coordsize="21600,21600" o:gfxdata="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" path="m,l21600,21600e" filled="f" strokeweight=".26mm">
                       <v:path arrowok="t"/>
@@ -296,6 +296,7 @@
         <w:spacing w:line="360" w:lineRule="auto"/>
         <w:jc w:val="center"/>
         <w:rPr>
+          <w:b/>
           <w:sz w:val="28"/>
           <w:szCs w:val="28"/>
         </w:rPr>
@@ -331,11 +332,20 @@
           <w:sz w:val="28"/>
           <w:szCs w:val="28"/>
         </w:rPr>
-        <w:t>Hệ</w:t>
+        <w:t>Xây dựng h</w:t>
       </w:r>
       <w:r>
         <w:rPr>
           <w:b/>
+          <w:bCs/>
+          <w:sz w:val="28"/>
+          <w:szCs w:val="28"/>
+        </w:rPr>
+        <w:t>ệ</w:t>
+      </w:r>
+      <w:r>
+        <w:rPr>
+          <w:b/>
           <w:sz w:val="28"/>
           <w:szCs w:val="28"/>
         </w:rPr>
@@ -373,6 +383,16 @@
         </w:rPr>
         <w:t xml:space="preserve"> đại học </w:t>
       </w:r>
+    </w:p>
+    <w:p>
+      <w:pPr>
+        <w:spacing w:line="360" w:lineRule="auto"/>
+        <w:jc w:val="center"/>
+        <w:rPr>
+          <w:sz w:val="28"/>
+          <w:szCs w:val="28"/>
+        </w:rPr>
+      </w:pPr>
       <w:r>
         <w:rPr>
           <w:b/>
@@ -387,9 +407,19 @@
           <w:sz w:val="28"/>
           <w:szCs w:val="28"/>
         </w:rPr>
+        <w:t xml:space="preserve"> với công nghệ JAVA</w:t>
+      </w:r>
+      <w:r>
+        <w:rPr>
+          <w:b/>
+          <w:sz w:val="28"/>
+          <w:szCs w:val="28"/>
+        </w:rPr>
         <w:t>.</w:t>
       </w:r>
+      <w:bookmarkStart w:id="1" w:name="_GoBack"/>
       <w:bookmarkEnd w:id="0"/>
+      <w:bookmarkEnd w:id="1"/>
     </w:p>
     <w:p>
       <w:pPr>
@@ -893,14 +923,7 @@
           <w:sz w:val="28"/>
           <w:szCs w:val="28"/>
         </w:rPr>
-        <w:t>N</w:t>
-      </w:r>
-      <w:r>
-        <w:rPr>
-          <w:sz w:val="28"/>
-          <w:szCs w:val="28"/>
-        </w:rPr>
-        <w:t xml:space="preserve">gôn ngữ lập trình </w:t>
+        <w:t xml:space="preserve">Ngôn ngữ lập trình </w:t>
       </w:r>
       <w:r>
         <w:rPr>
@@ -937,14 +960,7 @@
           <w:sz w:val="28"/>
           <w:szCs w:val="28"/>
         </w:rPr>
-        <w:t>C</w:t>
-      </w:r>
-      <w:r>
-        <w:rPr>
-          <w:sz w:val="28"/>
-          <w:szCs w:val="28"/>
-        </w:rPr>
-        <w:t xml:space="preserve">ơ sở dữ liệu </w:t>
+        <w:t xml:space="preserve">Cơ sở dữ liệu </w:t>
       </w:r>
       <w:r>
         <w:rPr>
@@ -1149,8 +1165,6 @@
         </w:rPr>
         <w:t xml:space="preserve"> đăng ký</w:t>
       </w:r>
-      <w:bookmarkStart w:id="1" w:name="_GoBack"/>
-      <w:bookmarkEnd w:id="1"/>
       <w:r>
         <w:rPr>
           <w:sz w:val="28"/>
@@ -1374,7 +1388,7 @@
 </file>
 
 <file path=word/numbering.xml><?xml version="1.0" encoding="utf-8"?>
-<w:numbering xmlns:wpc="http://schemas.microsoft.com/office/word/2010/wordprocessingCanvas" xmlns:cx="http://schemas.microsoft.com/office/drawing/2014/chartex" xmlns:cx1="http://schemas.microsoft.com/office/drawing/2015/9/8/chartex" xmlns:mc="http://schemas.openxmlformats.org/markup-compatibility/2006" xmlns:o="urn:schemas-microsoft-com:office:office" xmlns:r="http://schemas.openxmlformats.org/officeDocument/2006/relationships" xmlns:m="http://schemas.openxmlformats.org/officeDocument/2006/math" xmlns:v="urn:schemas-microsoft-com:vml" xmlns:wp14="http://schemas.microsoft.com/office/word/2010/wordprocessingDrawing" xmlns:wp="http://schemas.openxmlformats.org/drawingml/2006/wordprocessingDrawing" xmlns:w10="urn:schemas-microsoft-com:office:word" xmlns:w="http://schemas.openxmlformats.org/wordprocessingml/2006/main" xmlns:w14="http://schemas.microsoft.com/office/word/2010/wordml" xmlns:w15="http://schemas.microsoft.com/office/word/2012/wordml" xmlns:w16se="http://schemas.microsoft.com/office/word/2015/wordml/symex" xmlns:wpg="http://schemas.microsoft.com/office/word/2010/wordprocessingGroup" xmlns:wpi="http://schemas.microsoft.com/office/word/2010/wordprocessingInk" xmlns:wne="http://schemas.microsoft.com/office/word/2006/wordml" xmlns:wps="http://schemas.microsoft.com/office/word/2010/wordprocessingShape" mc:Ignorable="w14 w15 w16se wp14">
+<w:numbering xmlns:wpc="http://schemas.microsoft.com/office/word/2010/wordprocessingCanvas" xmlns:cx="http://schemas.microsoft.com/office/drawing/2014/chartex" xmlns:mc="http://schemas.openxmlformats.org/markup-compatibility/2006" xmlns:o="urn:schemas-microsoft-com:office:office" xmlns:r="http://schemas.openxmlformats.org/officeDocument/2006/relationships" xmlns:m="http://schemas.openxmlformats.org/officeDocument/2006/math" xmlns:v="urn:schemas-microsoft-com:vml" xmlns:wp14="http://schemas.microsoft.com/office/word/2010/wordprocessingDrawing" xmlns:wp="http://schemas.openxmlformats.org/drawingml/2006/wordprocessingDrawing" xmlns:w10="urn:schemas-microsoft-com:office:word" xmlns:w="http://schemas.openxmlformats.org/wordprocessingml/2006/main" xmlns:w14="http://schemas.microsoft.com/office/word/2010/wordml" xmlns:w15="http://schemas.microsoft.com/office/word/2012/wordml" xmlns:w16se="http://schemas.microsoft.com/office/word/2015/wordml/symex" xmlns:wpg="http://schemas.microsoft.com/office/word/2010/wordprocessingGroup" xmlns:wpi="http://schemas.microsoft.com/office/word/2010/wordprocessingInk" xmlns:wne="http://schemas.microsoft.com/office/word/2006/wordml" xmlns:wps="http://schemas.microsoft.com/office/word/2010/wordprocessingShape" mc:Ignorable="w14 w15 w16se wp14">
   <w:abstractNum w:abstractNumId="0" w15:restartNumberingAfterBreak="0">
     <w:nsid w:val="04957B4D"/>
     <w:multiLevelType w:val="multilevel"/>

</xml_diff>